<commit_message>
added storage and dockerfile
</commit_message>
<xml_diff>
--- a/SrinathReddyMeadusani_DefensePaper.docx
+++ b/SrinathReddyMeadusani_DefensePaper.docx
@@ -9687,7 +9687,39 @@
           <w:sz w:val="24"/>
           <w:szCs w:val="24"/>
         </w:rPr>
-        <w:t xml:space="preserve">Docker Volumes, Docker File, </w:t>
+        <w:t xml:space="preserve">Docker </w:t>
+      </w:r>
+      <w:r>
+        <w:rPr>
+          <w:rFonts w:ascii="Arial" w:hAnsi="Arial" w:cs="Arial"/>
+          <w:sz w:val="24"/>
+          <w:szCs w:val="24"/>
+        </w:rPr>
+        <w:t>Storage</w:t>
+      </w:r>
+      <w:r>
+        <w:rPr>
+          <w:rFonts w:ascii="Arial" w:hAnsi="Arial" w:cs="Arial"/>
+          <w:sz w:val="24"/>
+          <w:szCs w:val="24"/>
+        </w:rPr>
+        <w:t>, Docker</w:t>
+      </w:r>
+      <w:r>
+        <w:rPr>
+          <w:rFonts w:ascii="Arial" w:hAnsi="Arial" w:cs="Arial"/>
+          <w:sz w:val="24"/>
+          <w:szCs w:val="24"/>
+        </w:rPr>
+        <w:t>f</w:t>
+      </w:r>
+      <w:r>
+        <w:rPr>
+          <w:rFonts w:ascii="Arial" w:hAnsi="Arial" w:cs="Arial"/>
+          <w:sz w:val="24"/>
+          <w:szCs w:val="24"/>
+        </w:rPr>
+        <w:t xml:space="preserve">ile, </w:t>
       </w:r>
       <w:r>
         <w:rPr>
@@ -9871,16 +9903,7 @@
           <w:sz w:val="24"/>
           <w:szCs w:val="24"/>
         </w:rPr>
-        <w:t xml:space="preserve"> </w:t>
-      </w:r>
-      <w:r>
-        <w:rPr>
-          <w:rFonts w:ascii="Arial" w:hAnsi="Arial" w:cs="Arial"/>
-          <w:b/>
-          <w:sz w:val="24"/>
-          <w:szCs w:val="24"/>
-        </w:rPr>
-        <w:t>Driver</w:t>
+        <w:t xml:space="preserve"> Driver</w:t>
       </w:r>
     </w:p>
     <w:p>
@@ -10348,16 +10371,7 @@
           <w:sz w:val="24"/>
           <w:szCs w:val="24"/>
         </w:rPr>
-        <w:t xml:space="preserve"> </w:t>
-      </w:r>
-      <w:r>
-        <w:rPr>
-          <w:rFonts w:ascii="Arial" w:hAnsi="Arial" w:cs="Arial"/>
-          <w:b/>
-          <w:sz w:val="24"/>
-          <w:szCs w:val="24"/>
-        </w:rPr>
-        <w:t>Driver</w:t>
+        <w:t xml:space="preserve"> Driver</w:t>
       </w:r>
     </w:p>
     <w:p>
@@ -10721,16 +10735,7 @@
           <w:sz w:val="24"/>
           <w:szCs w:val="24"/>
         </w:rPr>
-        <w:t xml:space="preserve"> </w:t>
-      </w:r>
-      <w:r>
-        <w:rPr>
-          <w:rFonts w:ascii="Arial" w:hAnsi="Arial" w:cs="Arial"/>
-          <w:b/>
-          <w:sz w:val="24"/>
-          <w:szCs w:val="24"/>
-        </w:rPr>
-        <w:t>Driver</w:t>
+        <w:t xml:space="preserve"> Driver</w:t>
       </w:r>
     </w:p>
     <w:p>
@@ -10937,117 +10942,1124 @@
           <w:szCs w:val="24"/>
         </w:rPr>
       </w:pPr>
+      <w:r>
+        <w:rPr>
+          <w:rFonts w:ascii="Arial" w:hAnsi="Arial" w:cs="Arial"/>
+          <w:b/>
+          <w:sz w:val="24"/>
+          <w:szCs w:val="24"/>
+        </w:rPr>
+        <w:lastRenderedPageBreak/>
+        <w:t>Macvlan Network Driver</w:t>
+      </w:r>
+    </w:p>
+    <w:p>
+      <w:pPr>
+        <w:spacing w:line="480" w:lineRule="auto"/>
+        <w:rPr>
+          <w:rFonts w:ascii="Arial" w:hAnsi="Arial" w:cs="Arial"/>
+          <w:sz w:val="24"/>
+          <w:szCs w:val="24"/>
+        </w:rPr>
+      </w:pPr>
+      <w:r>
+        <w:rPr>
+          <w:rFonts w:ascii="Arial" w:hAnsi="Arial" w:cs="Arial"/>
+          <w:sz w:val="24"/>
+          <w:szCs w:val="24"/>
+        </w:rPr>
+        <w:tab/>
+      </w:r>
+      <w:r>
+        <w:rPr>
+          <w:rFonts w:ascii="Arial" w:hAnsi="Arial" w:cs="Arial"/>
+          <w:sz w:val="24"/>
+          <w:szCs w:val="24"/>
+        </w:rPr>
+        <w:tab/>
+        <w:t xml:space="preserve">Macvlan driver is the newest driver in </w:t>
+      </w:r>
+      <w:r>
+        <w:rPr>
+          <w:rFonts w:ascii="Arial" w:hAnsi="Arial" w:cs="Arial"/>
+          <w:sz w:val="24"/>
+          <w:szCs w:val="24"/>
+        </w:rPr>
+        <w:t>this driver</w:t>
+      </w:r>
+      <w:r>
+        <w:rPr>
+          <w:rFonts w:ascii="Arial" w:hAnsi="Arial" w:cs="Arial"/>
+          <w:sz w:val="24"/>
+          <w:szCs w:val="24"/>
+        </w:rPr>
+        <w:t xml:space="preserve"> stack of docker which connects the containers interfaces directly to the host interfaces. </w:t>
+      </w:r>
+      <w:r>
+        <w:rPr>
+          <w:rFonts w:ascii="Arial" w:hAnsi="Arial" w:cs="Arial"/>
+          <w:sz w:val="24"/>
+          <w:szCs w:val="24"/>
+        </w:rPr>
+        <w:t xml:space="preserve">Some of the legacy applications which monitors the network traffic expect to be directly connected to the physical network. In this case we can use </w:t>
+      </w:r>
+      <w:r>
+        <w:rPr>
+          <w:rFonts w:ascii="Arial" w:hAnsi="Arial" w:cs="Arial"/>
+          <w:sz w:val="24"/>
+          <w:szCs w:val="24"/>
+        </w:rPr>
+        <w:t>the macvlan network driver to assign a MAC address to each container’s virtual network interface, making it appear to be a physical network interface directly connected to the physical network</w:t>
+      </w:r>
+      <w:r>
+        <w:rPr>
+          <w:rFonts w:ascii="Arial" w:hAnsi="Arial" w:cs="Arial"/>
+          <w:sz w:val="24"/>
+          <w:szCs w:val="24"/>
+        </w:rPr>
+        <w:t xml:space="preserve">. </w:t>
+      </w:r>
+      <w:r>
+        <w:rPr>
+          <w:rFonts w:ascii="Arial" w:hAnsi="Arial" w:cs="Arial"/>
+          <w:sz w:val="24"/>
+          <w:szCs w:val="24"/>
+        </w:rPr>
+        <w:t>Containers on this network are addressed with the routable IP addresses which are on the subnet of external network.</w:t>
+      </w:r>
+    </w:p>
+    <w:p>
+      <w:pPr>
+        <w:spacing w:line="480" w:lineRule="auto"/>
+        <w:rPr>
+          <w:rFonts w:ascii="Arial" w:hAnsi="Arial" w:cs="Arial"/>
+          <w:sz w:val="24"/>
+          <w:szCs w:val="24"/>
+        </w:rPr>
+      </w:pPr>
+      <w:r>
+        <w:rPr>
+          <w:rFonts w:ascii="Arial" w:hAnsi="Arial" w:cs="Arial"/>
+          <w:sz w:val="24"/>
+          <w:szCs w:val="24"/>
+        </w:rPr>
+        <w:t xml:space="preserve">              </w:t>
+      </w:r>
+      <w:r>
+        <w:rPr>
+          <w:noProof/>
+        </w:rPr>
+        <w:drawing>
+          <wp:inline distT="0" distB="0" distL="0" distR="0" wp14:anchorId="035EA267" wp14:editId="4A66E585">
+            <wp:extent cx="4562475" cy="4276725"/>
+            <wp:effectExtent l="0" t="0" r="9525" b="9525"/>
+            <wp:docPr id="12" name="Picture 12"/>
+            <wp:cNvGraphicFramePr>
+              <a:graphicFrameLocks xmlns:a="http://schemas.openxmlformats.org/drawingml/2006/main" noChangeAspect="1"/>
+            </wp:cNvGraphicFramePr>
+            <a:graphic xmlns:a="http://schemas.openxmlformats.org/drawingml/2006/main">
+              <a:graphicData uri="http://schemas.openxmlformats.org/drawingml/2006/picture">
+                <pic:pic xmlns:pic="http://schemas.openxmlformats.org/drawingml/2006/picture">
+                  <pic:nvPicPr>
+                    <pic:cNvPr id="1" name=""/>
+                    <pic:cNvPicPr/>
+                  </pic:nvPicPr>
+                  <pic:blipFill>
+                    <a:blip r:embed="rId27"/>
+                    <a:stretch>
+                      <a:fillRect/>
+                    </a:stretch>
+                  </pic:blipFill>
+                  <pic:spPr>
+                    <a:xfrm>
+                      <a:off x="0" y="0"/>
+                      <a:ext cx="4562475" cy="4276725"/>
+                    </a:xfrm>
+                    <a:prstGeom prst="rect">
+                      <a:avLst/>
+                    </a:prstGeom>
+                  </pic:spPr>
+                </pic:pic>
+              </a:graphicData>
+            </a:graphic>
+          </wp:inline>
+        </w:drawing>
+      </w:r>
+    </w:p>
+    <w:p>
+      <w:pPr>
+        <w:spacing w:line="480" w:lineRule="auto"/>
+        <w:rPr>
+          <w:rFonts w:ascii="Arial" w:hAnsi="Arial" w:cs="Arial"/>
+          <w:sz w:val="24"/>
+          <w:szCs w:val="24"/>
+        </w:rPr>
+      </w:pPr>
+    </w:p>
+    <w:p>
+      <w:pPr>
+        <w:spacing w:line="480" w:lineRule="auto"/>
+        <w:rPr>
+          <w:rFonts w:ascii="Arial" w:hAnsi="Arial" w:cs="Arial"/>
+          <w:sz w:val="24"/>
+          <w:szCs w:val="24"/>
+        </w:rPr>
+      </w:pPr>
+      <w:r>
+        <w:rPr>
+          <w:rFonts w:ascii="Arial" w:hAnsi="Arial" w:cs="Arial"/>
+          <w:sz w:val="24"/>
+          <w:szCs w:val="24"/>
+        </w:rPr>
+        <w:lastRenderedPageBreak/>
+        <w:tab/>
+      </w:r>
+      <w:r>
+        <w:rPr>
+          <w:rFonts w:ascii="Arial" w:hAnsi="Arial" w:cs="Arial"/>
+          <w:sz w:val="24"/>
+          <w:szCs w:val="24"/>
+        </w:rPr>
+        <w:t>The macvlan driver can be configured in different ways to achieve different results. In the below example we create two MACVLAN networks joined to different sub</w:t>
+      </w:r>
+      <w:r>
+        <w:rPr>
+          <w:rFonts w:ascii="Arial" w:hAnsi="Arial" w:cs="Arial"/>
+          <w:sz w:val="24"/>
+          <w:szCs w:val="24"/>
+        </w:rPr>
+        <w:t xml:space="preserve"> </w:t>
+      </w:r>
+      <w:r>
+        <w:rPr>
+          <w:rFonts w:ascii="Arial" w:hAnsi="Arial" w:cs="Arial"/>
+          <w:sz w:val="24"/>
+          <w:szCs w:val="24"/>
+        </w:rPr>
+        <w:t>interfaces. This type of configuration can be used to extend multiple L2 VLANs through the host interface directly to containers. The VLAN default gateway exists in the external network.</w:t>
+      </w:r>
+    </w:p>
+    <w:p>
+      <w:pPr>
+        <w:spacing w:line="480" w:lineRule="auto"/>
+        <w:rPr>
+          <w:rFonts w:ascii="Arial" w:hAnsi="Arial" w:cs="Arial"/>
+          <w:sz w:val="24"/>
+          <w:szCs w:val="24"/>
+        </w:rPr>
+      </w:pPr>
+      <w:r>
+        <w:rPr>
+          <w:rFonts w:ascii="Arial" w:hAnsi="Arial" w:cs="Arial"/>
+          <w:sz w:val="24"/>
+          <w:szCs w:val="24"/>
+        </w:rPr>
+        <w:tab/>
+        <w:t>In the above figure the</w:t>
+      </w:r>
+      <w:r>
+        <w:rPr>
+          <w:rFonts w:ascii="Arial" w:hAnsi="Arial" w:cs="Arial"/>
+          <w:sz w:val="24"/>
+          <w:szCs w:val="24"/>
+        </w:rPr>
+        <w:t xml:space="preserve"> </w:t>
+      </w:r>
+      <w:proofErr w:type="spellStart"/>
+      <w:r>
+        <w:rPr>
+          <w:rFonts w:ascii="Arial" w:hAnsi="Arial" w:cs="Arial"/>
+          <w:b/>
+          <w:sz w:val="24"/>
+          <w:szCs w:val="24"/>
+        </w:rPr>
+        <w:t>db</w:t>
+      </w:r>
+      <w:proofErr w:type="spellEnd"/>
+      <w:r>
+        <w:rPr>
+          <w:rFonts w:ascii="Arial" w:hAnsi="Arial" w:cs="Arial"/>
+          <w:sz w:val="24"/>
+          <w:szCs w:val="24"/>
+        </w:rPr>
+        <w:t xml:space="preserve"> and </w:t>
+      </w:r>
+      <w:r>
+        <w:rPr>
+          <w:rFonts w:ascii="Arial" w:hAnsi="Arial" w:cs="Arial"/>
+          <w:b/>
+          <w:sz w:val="24"/>
+          <w:szCs w:val="24"/>
+        </w:rPr>
+        <w:t>web</w:t>
+      </w:r>
+      <w:r>
+        <w:rPr>
+          <w:rFonts w:ascii="Arial" w:hAnsi="Arial" w:cs="Arial"/>
+          <w:sz w:val="24"/>
+          <w:szCs w:val="24"/>
+        </w:rPr>
+        <w:t xml:space="preserve"> containers are connected to different MACVLAN networks in this example. Each container resides on its respective external network with an external IP provided from that network. Using this design an operator can control network policy outside of the host and segment containers at L2. The containers could have also been placed in the same VLAN by configuring them on the same MACVLAN network</w:t>
+      </w:r>
+      <w:r>
+        <w:rPr>
+          <w:rFonts w:ascii="Arial" w:hAnsi="Arial" w:cs="Arial"/>
+          <w:sz w:val="24"/>
+          <w:szCs w:val="24"/>
+        </w:rPr>
+        <w:t>.</w:t>
+      </w:r>
+    </w:p>
+    <w:p>
+      <w:pPr>
+        <w:spacing w:line="480" w:lineRule="auto"/>
+        <w:rPr>
+          <w:rFonts w:ascii="Arial" w:hAnsi="Arial" w:cs="Arial"/>
+          <w:sz w:val="24"/>
+          <w:szCs w:val="24"/>
+        </w:rPr>
+      </w:pPr>
+    </w:p>
+    <w:p>
+      <w:pPr>
+        <w:spacing w:line="480" w:lineRule="auto"/>
+        <w:rPr>
+          <w:rFonts w:ascii="Arial" w:hAnsi="Arial" w:cs="Arial"/>
+          <w:sz w:val="24"/>
+          <w:szCs w:val="24"/>
+          <w:u w:val="single"/>
+        </w:rPr>
+      </w:pPr>
+      <w:r>
+        <w:rPr>
+          <w:rFonts w:ascii="Arial" w:hAnsi="Arial" w:cs="Arial"/>
+          <w:sz w:val="24"/>
+          <w:szCs w:val="24"/>
+          <w:u w:val="single"/>
+        </w:rPr>
+        <w:t>Docker Storage</w:t>
+      </w:r>
+    </w:p>
+    <w:p>
+      <w:pPr>
+        <w:spacing w:line="480" w:lineRule="auto"/>
+        <w:rPr>
+          <w:rFonts w:ascii="Arial" w:hAnsi="Arial" w:cs="Arial"/>
+          <w:sz w:val="24"/>
+          <w:szCs w:val="24"/>
+        </w:rPr>
+      </w:pPr>
+      <w:r>
+        <w:rPr>
+          <w:rFonts w:ascii="Arial" w:hAnsi="Arial" w:cs="Arial"/>
+          <w:sz w:val="24"/>
+          <w:szCs w:val="24"/>
+        </w:rPr>
+        <w:tab/>
+        <w:t xml:space="preserve">One of the biggest challenges in using containerization is about storing the data of the applications which are running inside the container. Data persistence can be lost when a container has been longer running and another container needs the data from this stopped container. Data can also be completely if a container has been removed or crashed due to the internal glitches. Docker provides us a mechanism to persist the data irrespective of stopping or removing the containers. It offers three different approaches </w:t>
+      </w:r>
+      <w:r>
+        <w:rPr>
+          <w:rFonts w:ascii="Arial" w:hAnsi="Arial" w:cs="Arial"/>
+          <w:sz w:val="24"/>
+          <w:szCs w:val="24"/>
+        </w:rPr>
+        <w:t xml:space="preserve">such as volumes, bind mounts and tmpfs </w:t>
+      </w:r>
+      <w:r>
+        <w:rPr>
+          <w:rFonts w:ascii="Arial" w:hAnsi="Arial" w:cs="Arial"/>
+          <w:sz w:val="24"/>
+          <w:szCs w:val="24"/>
+        </w:rPr>
+        <w:t>to mount the data into the container from the host where this container is up and running.</w:t>
+      </w:r>
+    </w:p>
+    <w:p>
+      <w:pPr>
+        <w:spacing w:line="480" w:lineRule="auto"/>
+        <w:rPr>
+          <w:rFonts w:ascii="Arial" w:hAnsi="Arial" w:cs="Arial"/>
+          <w:sz w:val="24"/>
+          <w:szCs w:val="24"/>
+        </w:rPr>
+      </w:pPr>
+    </w:p>
+    <w:p>
+      <w:pPr>
+        <w:spacing w:line="480" w:lineRule="auto"/>
+        <w:rPr>
+          <w:rFonts w:ascii="Arial" w:hAnsi="Arial" w:cs="Arial"/>
+          <w:sz w:val="24"/>
+          <w:szCs w:val="24"/>
+        </w:rPr>
+      </w:pPr>
+      <w:r>
+        <w:rPr>
+          <w:rFonts w:ascii="Arial" w:hAnsi="Arial" w:cs="Arial"/>
+          <w:sz w:val="24"/>
+          <w:szCs w:val="24"/>
+        </w:rPr>
+        <w:lastRenderedPageBreak/>
+        <w:t xml:space="preserve">              </w:t>
+      </w:r>
+      <w:r>
+        <w:rPr>
+          <w:noProof/>
+        </w:rPr>
+        <w:drawing>
+          <wp:inline distT="0" distB="0" distL="0" distR="0" wp14:anchorId="58EAA220" wp14:editId="4DE9F66D">
+            <wp:extent cx="4848225" cy="2495550"/>
+            <wp:effectExtent l="0" t="0" r="9525" b="0"/>
+            <wp:docPr id="11" name="Picture 11"/>
+            <wp:cNvGraphicFramePr>
+              <a:graphicFrameLocks xmlns:a="http://schemas.openxmlformats.org/drawingml/2006/main" noChangeAspect="1"/>
+            </wp:cNvGraphicFramePr>
+            <a:graphic xmlns:a="http://schemas.openxmlformats.org/drawingml/2006/main">
+              <a:graphicData uri="http://schemas.openxmlformats.org/drawingml/2006/picture">
+                <pic:pic xmlns:pic="http://schemas.openxmlformats.org/drawingml/2006/picture">
+                  <pic:nvPicPr>
+                    <pic:cNvPr id="1" name=""/>
+                    <pic:cNvPicPr/>
+                  </pic:nvPicPr>
+                  <pic:blipFill>
+                    <a:blip r:embed="rId28"/>
+                    <a:stretch>
+                      <a:fillRect/>
+                    </a:stretch>
+                  </pic:blipFill>
+                  <pic:spPr>
+                    <a:xfrm>
+                      <a:off x="0" y="0"/>
+                      <a:ext cx="4848225" cy="2495550"/>
+                    </a:xfrm>
+                    <a:prstGeom prst="rect">
+                      <a:avLst/>
+                    </a:prstGeom>
+                  </pic:spPr>
+                </pic:pic>
+              </a:graphicData>
+            </a:graphic>
+          </wp:inline>
+        </w:drawing>
+      </w:r>
+    </w:p>
+    <w:p>
+      <w:pPr>
+        <w:spacing w:line="480" w:lineRule="auto"/>
+        <w:rPr>
+          <w:rFonts w:ascii="Arial" w:hAnsi="Arial" w:cs="Arial"/>
+          <w:sz w:val="24"/>
+          <w:szCs w:val="24"/>
+        </w:rPr>
+      </w:pPr>
+    </w:p>
+    <w:p>
+      <w:pPr>
+        <w:spacing w:line="480" w:lineRule="auto"/>
+        <w:rPr>
+          <w:rFonts w:ascii="Arial" w:hAnsi="Arial" w:cs="Arial"/>
+          <w:sz w:val="24"/>
+          <w:szCs w:val="24"/>
+        </w:rPr>
+      </w:pPr>
+      <w:r>
+        <w:rPr>
+          <w:rFonts w:ascii="Arial" w:hAnsi="Arial" w:cs="Arial"/>
+          <w:sz w:val="24"/>
+          <w:szCs w:val="24"/>
+        </w:rPr>
+        <w:tab/>
+        <w:t>The above figure gives a clear idea about where the container’s data is stored on the docker host using those different approaches to mount the data. Upcoming section describes about these three approaches and the differences between them in storing and persisting the data.</w:t>
+      </w:r>
+    </w:p>
+    <w:p>
+      <w:pPr>
+        <w:spacing w:line="480" w:lineRule="auto"/>
+        <w:rPr>
+          <w:rFonts w:ascii="Arial" w:hAnsi="Arial" w:cs="Arial"/>
+          <w:sz w:val="24"/>
+          <w:szCs w:val="24"/>
+        </w:rPr>
+      </w:pPr>
+    </w:p>
+    <w:p>
+      <w:pPr>
+        <w:spacing w:line="480" w:lineRule="auto"/>
+        <w:rPr>
+          <w:rFonts w:ascii="Arial" w:hAnsi="Arial" w:cs="Arial"/>
+          <w:b/>
+          <w:sz w:val="24"/>
+          <w:szCs w:val="24"/>
+        </w:rPr>
+      </w:pPr>
+      <w:r>
+        <w:rPr>
+          <w:rFonts w:ascii="Arial" w:hAnsi="Arial" w:cs="Arial"/>
+          <w:b/>
+          <w:sz w:val="24"/>
+          <w:szCs w:val="24"/>
+        </w:rPr>
+        <w:t>Volumes</w:t>
+      </w:r>
+    </w:p>
+    <w:p>
+      <w:pPr>
+        <w:spacing w:line="480" w:lineRule="auto"/>
+        <w:rPr>
+          <w:rFonts w:ascii="Arial" w:hAnsi="Arial" w:cs="Arial"/>
+          <w:sz w:val="24"/>
+          <w:szCs w:val="24"/>
+        </w:rPr>
+      </w:pPr>
+      <w:r>
+        <w:rPr>
+          <w:rFonts w:ascii="Arial" w:hAnsi="Arial" w:cs="Arial"/>
+          <w:b/>
+          <w:sz w:val="24"/>
+          <w:szCs w:val="24"/>
+        </w:rPr>
+        <w:tab/>
+      </w:r>
+      <w:r>
+        <w:rPr>
+          <w:rFonts w:ascii="Arial" w:hAnsi="Arial" w:cs="Arial"/>
+          <w:sz w:val="24"/>
+          <w:szCs w:val="24"/>
+        </w:rPr>
+        <w:t>Volumes are created and managed by docker and</w:t>
+      </w:r>
+      <w:r>
+        <w:rPr>
+          <w:rFonts w:ascii="Arial" w:hAnsi="Arial" w:cs="Arial"/>
+          <w:sz w:val="24"/>
+          <w:szCs w:val="24"/>
+        </w:rPr>
+        <w:t xml:space="preserve"> are</w:t>
+      </w:r>
+      <w:r>
+        <w:rPr>
+          <w:rFonts w:ascii="Arial" w:hAnsi="Arial" w:cs="Arial"/>
+          <w:sz w:val="24"/>
+          <w:szCs w:val="24"/>
+        </w:rPr>
+        <w:t xml:space="preserve"> stored as part of the host file system</w:t>
+      </w:r>
+      <w:r>
+        <w:rPr>
+          <w:rFonts w:ascii="Arial" w:hAnsi="Arial" w:cs="Arial"/>
+          <w:sz w:val="24"/>
+          <w:szCs w:val="24"/>
+        </w:rPr>
+        <w:t xml:space="preserve">, where as non-docker processes should not modify this file system. One can create a volume by explicitly using </w:t>
+      </w:r>
+      <w:r>
+        <w:rPr>
+          <w:rFonts w:ascii="Arial" w:hAnsi="Arial" w:cs="Arial"/>
+          <w:i/>
+          <w:sz w:val="24"/>
+          <w:szCs w:val="24"/>
+        </w:rPr>
+        <w:t xml:space="preserve">docker volume create </w:t>
+      </w:r>
+      <w:r>
+        <w:rPr>
+          <w:rFonts w:ascii="Arial" w:hAnsi="Arial" w:cs="Arial"/>
+          <w:sz w:val="24"/>
+          <w:szCs w:val="24"/>
+        </w:rPr>
+        <w:t xml:space="preserve">command or docker will be automatically creating a volume for you when you create a container. When we create a volume, it is stored inside the directory on the docker host and this directory will be mounted into the container when we mount volume into that container.  A Volume can be mounted into more than one container and the data will be persisted on the docker </w:t>
+      </w:r>
+      <w:r>
+        <w:rPr>
+          <w:rFonts w:ascii="Arial" w:hAnsi="Arial" w:cs="Arial"/>
+          <w:sz w:val="24"/>
+          <w:szCs w:val="24"/>
+        </w:rPr>
+        <w:lastRenderedPageBreak/>
+        <w:t xml:space="preserve">host even though when that container is removed or stopped. </w:t>
+      </w:r>
+      <w:r>
+        <w:rPr>
+          <w:rFonts w:ascii="Arial" w:hAnsi="Arial" w:cs="Arial"/>
+          <w:sz w:val="24"/>
+          <w:szCs w:val="24"/>
+        </w:rPr>
+        <w:t>Volumes also support the use of volume drivers which would allow to store your data on cloud providers or remote host which would make the data more persistent.</w:t>
+      </w:r>
+    </w:p>
+    <w:p>
+      <w:pPr>
+        <w:spacing w:line="480" w:lineRule="auto"/>
+        <w:rPr>
+          <w:rFonts w:ascii="Arial" w:hAnsi="Arial" w:cs="Arial"/>
+          <w:sz w:val="24"/>
+          <w:szCs w:val="24"/>
+        </w:rPr>
+      </w:pPr>
+    </w:p>
+    <w:p>
+      <w:pPr>
+        <w:spacing w:line="480" w:lineRule="auto"/>
+        <w:rPr>
+          <w:rFonts w:ascii="Arial" w:hAnsi="Arial" w:cs="Arial"/>
+          <w:b/>
+          <w:sz w:val="24"/>
+          <w:szCs w:val="24"/>
+        </w:rPr>
+      </w:pPr>
+      <w:r>
+        <w:rPr>
+          <w:rFonts w:ascii="Arial" w:hAnsi="Arial" w:cs="Arial"/>
+          <w:b/>
+          <w:sz w:val="24"/>
+          <w:szCs w:val="24"/>
+        </w:rPr>
+        <w:t>Bind Mounts</w:t>
+      </w:r>
+    </w:p>
+    <w:p>
+      <w:pPr>
+        <w:spacing w:line="480" w:lineRule="auto"/>
+        <w:rPr>
+          <w:rFonts w:ascii="Arial" w:hAnsi="Arial" w:cs="Arial"/>
+          <w:sz w:val="24"/>
+          <w:szCs w:val="24"/>
+        </w:rPr>
+      </w:pPr>
+      <w:r>
+        <w:rPr>
+          <w:rFonts w:ascii="Arial" w:hAnsi="Arial" w:cs="Arial"/>
+          <w:sz w:val="24"/>
+          <w:szCs w:val="24"/>
+        </w:rPr>
+        <w:tab/>
+        <w:t xml:space="preserve">Bind mounts are </w:t>
+      </w:r>
+      <w:r>
+        <w:rPr>
+          <w:rFonts w:ascii="Arial" w:hAnsi="Arial" w:cs="Arial"/>
+          <w:sz w:val="24"/>
+          <w:szCs w:val="24"/>
+        </w:rPr>
+        <w:t>similar to</w:t>
+      </w:r>
+      <w:r>
+        <w:rPr>
+          <w:rFonts w:ascii="Arial" w:hAnsi="Arial" w:cs="Arial"/>
+          <w:sz w:val="24"/>
+          <w:szCs w:val="24"/>
+        </w:rPr>
+        <w:t xml:space="preserve"> </w:t>
+      </w:r>
+      <w:r>
+        <w:rPr>
+          <w:rFonts w:ascii="Arial" w:hAnsi="Arial" w:cs="Arial"/>
+          <w:sz w:val="24"/>
+          <w:szCs w:val="24"/>
+        </w:rPr>
+        <w:t>v</w:t>
+      </w:r>
+      <w:r>
+        <w:rPr>
+          <w:rFonts w:ascii="Arial" w:hAnsi="Arial" w:cs="Arial"/>
+          <w:sz w:val="24"/>
+          <w:szCs w:val="24"/>
+        </w:rPr>
+        <w:t>olumes where a file or directory is mou</w:t>
+      </w:r>
+      <w:r>
+        <w:rPr>
+          <w:rFonts w:ascii="Arial" w:hAnsi="Arial" w:cs="Arial"/>
+          <w:sz w:val="24"/>
+          <w:szCs w:val="24"/>
+        </w:rPr>
+        <w:t>nted into the containers when we use the bind mount. But t</w:t>
+      </w:r>
+      <w:r>
+        <w:rPr>
+          <w:rFonts w:ascii="Arial" w:hAnsi="Arial" w:cs="Arial"/>
+          <w:sz w:val="24"/>
+          <w:szCs w:val="24"/>
+        </w:rPr>
+        <w:t xml:space="preserve">his file or directory is referenced by its full path on the host machine and it doesn’t need to be already exist on the docker host. When the data of these files or directory changes on docker host these changes are automatically reflected inside the containers and vice versa where it has been mounted. One of the disadvantages of using bind mounts is it completely relies on host filesystem having a specific directory structure available and it also has the capability of modifying the </w:t>
+      </w:r>
+      <w:r>
+        <w:rPr>
+          <w:rFonts w:ascii="Arial" w:hAnsi="Arial" w:cs="Arial"/>
+          <w:sz w:val="24"/>
+          <w:szCs w:val="24"/>
+        </w:rPr>
+        <w:t>important data on the host file system by the</w:t>
+      </w:r>
+      <w:r>
+        <w:rPr>
+          <w:rFonts w:ascii="Arial" w:hAnsi="Arial" w:cs="Arial"/>
+          <w:sz w:val="24"/>
+          <w:szCs w:val="24"/>
+        </w:rPr>
+        <w:t xml:space="preserve"> processes running inside the container </w:t>
+      </w:r>
+      <w:r>
+        <w:rPr>
+          <w:rFonts w:ascii="Arial" w:hAnsi="Arial" w:cs="Arial"/>
+          <w:sz w:val="24"/>
+          <w:szCs w:val="24"/>
+        </w:rPr>
+        <w:t xml:space="preserve">which is a major security concern. </w:t>
+      </w:r>
+      <w:r>
+        <w:rPr>
+          <w:rFonts w:ascii="Arial" w:hAnsi="Arial" w:cs="Arial"/>
+          <w:sz w:val="24"/>
+          <w:szCs w:val="24"/>
+        </w:rPr>
+        <w:t xml:space="preserve"> </w:t>
+      </w:r>
+    </w:p>
+    <w:p>
+      <w:pPr>
+        <w:spacing w:line="480" w:lineRule="auto"/>
+        <w:rPr>
+          <w:rFonts w:ascii="Arial" w:hAnsi="Arial" w:cs="Arial"/>
+          <w:b/>
+          <w:sz w:val="24"/>
+          <w:szCs w:val="24"/>
+        </w:rPr>
+      </w:pPr>
+    </w:p>
+    <w:p>
+      <w:pPr>
+        <w:spacing w:line="480" w:lineRule="auto"/>
+        <w:rPr>
+          <w:rFonts w:ascii="Arial" w:hAnsi="Arial" w:cs="Arial"/>
+          <w:b/>
+          <w:sz w:val="24"/>
+          <w:szCs w:val="24"/>
+        </w:rPr>
+      </w:pPr>
+      <w:r>
+        <w:rPr>
+          <w:rFonts w:ascii="Arial" w:hAnsi="Arial" w:cs="Arial"/>
+          <w:b/>
+          <w:sz w:val="24"/>
+          <w:szCs w:val="24"/>
+        </w:rPr>
+        <w:t>Tmpfs Mounts</w:t>
+      </w:r>
+    </w:p>
+    <w:p>
+      <w:pPr>
+        <w:spacing w:line="480" w:lineRule="auto"/>
+        <w:rPr>
+          <w:rFonts w:ascii="Arial" w:hAnsi="Arial" w:cs="Arial"/>
+          <w:sz w:val="24"/>
+          <w:szCs w:val="24"/>
+        </w:rPr>
+      </w:pPr>
+      <w:r>
+        <w:rPr>
+          <w:rFonts w:ascii="Arial" w:hAnsi="Arial" w:cs="Arial"/>
+          <w:sz w:val="24"/>
+          <w:szCs w:val="24"/>
+        </w:rPr>
+        <w:tab/>
+        <w:t xml:space="preserve">Tmpfs mounts can be best used in the scenario where you do not want the data to persistent either on the host or inside the container. This can be for security reasons or the performance of your container where </w:t>
+      </w:r>
+      <w:r>
+        <w:rPr>
+          <w:rFonts w:ascii="Arial" w:hAnsi="Arial" w:cs="Arial"/>
+          <w:sz w:val="24"/>
+          <w:szCs w:val="24"/>
+        </w:rPr>
+        <w:t>your</w:t>
+      </w:r>
+      <w:r>
+        <w:rPr>
+          <w:rFonts w:ascii="Arial" w:hAnsi="Arial" w:cs="Arial"/>
+          <w:sz w:val="24"/>
+          <w:szCs w:val="24"/>
+        </w:rPr>
+        <w:t xml:space="preserve"> application writes a large amount of non-persistent data. </w:t>
+      </w:r>
+      <w:r>
+        <w:rPr>
+          <w:rFonts w:ascii="Arial" w:hAnsi="Arial" w:cs="Arial"/>
+          <w:sz w:val="24"/>
+          <w:szCs w:val="24"/>
+        </w:rPr>
+        <w:t>Tmpfs mount store the data on the host memory which makes it volatile and this data cannot be shared by multiple containers.</w:t>
+      </w:r>
+    </w:p>
+    <w:p>
+      <w:pPr>
+        <w:spacing w:line="480" w:lineRule="auto"/>
+        <w:rPr>
+          <w:rFonts w:ascii="Arial" w:hAnsi="Arial" w:cs="Arial"/>
+          <w:sz w:val="24"/>
+          <w:szCs w:val="24"/>
+          <w:u w:val="single"/>
+        </w:rPr>
+      </w:pPr>
+      <w:r>
+        <w:rPr>
+          <w:rFonts w:ascii="Arial" w:hAnsi="Arial" w:cs="Arial"/>
+          <w:sz w:val="24"/>
+          <w:szCs w:val="24"/>
+          <w:u w:val="single"/>
+        </w:rPr>
+        <w:lastRenderedPageBreak/>
+        <w:t>Docker</w:t>
+      </w:r>
+      <w:r>
+        <w:rPr>
+          <w:rFonts w:ascii="Arial" w:hAnsi="Arial" w:cs="Arial"/>
+          <w:sz w:val="24"/>
+          <w:szCs w:val="24"/>
+          <w:u w:val="single"/>
+        </w:rPr>
+        <w:t>f</w:t>
+      </w:r>
+      <w:r>
+        <w:rPr>
+          <w:rFonts w:ascii="Arial" w:hAnsi="Arial" w:cs="Arial"/>
+          <w:sz w:val="24"/>
+          <w:szCs w:val="24"/>
+          <w:u w:val="single"/>
+        </w:rPr>
+        <w:t>ile</w:t>
+      </w:r>
+    </w:p>
+    <w:p>
+      <w:pPr>
+        <w:spacing w:line="480" w:lineRule="auto"/>
+        <w:rPr>
+          <w:rFonts w:ascii="Arial" w:hAnsi="Arial" w:cs="Arial"/>
+          <w:sz w:val="24"/>
+          <w:szCs w:val="24"/>
+        </w:rPr>
+      </w:pPr>
+      <w:r>
+        <w:rPr>
+          <w:rFonts w:ascii="Arial" w:hAnsi="Arial" w:cs="Arial"/>
+          <w:sz w:val="24"/>
+          <w:szCs w:val="24"/>
+        </w:rPr>
+        <w:tab/>
+        <w:t xml:space="preserve">Dockerfile is best described as </w:t>
+      </w:r>
+      <w:r>
+        <w:rPr>
+          <w:rFonts w:ascii="Arial" w:hAnsi="Arial" w:cs="Arial"/>
+          <w:b/>
+          <w:sz w:val="24"/>
+          <w:szCs w:val="24"/>
+        </w:rPr>
+        <w:t>infras</w:t>
+      </w:r>
+      <w:r>
+        <w:rPr>
+          <w:rFonts w:ascii="Arial" w:hAnsi="Arial" w:cs="Arial"/>
+          <w:b/>
+          <w:sz w:val="24"/>
+          <w:szCs w:val="24"/>
+        </w:rPr>
+        <w:t xml:space="preserve">tructure as </w:t>
+      </w:r>
+      <w:r>
+        <w:rPr>
+          <w:rFonts w:ascii="Arial" w:hAnsi="Arial" w:cs="Arial"/>
+          <w:b/>
+          <w:sz w:val="24"/>
+          <w:szCs w:val="24"/>
+        </w:rPr>
+        <w:t xml:space="preserve">a </w:t>
+      </w:r>
+      <w:r>
+        <w:rPr>
+          <w:rFonts w:ascii="Arial" w:hAnsi="Arial" w:cs="Arial"/>
+          <w:b/>
+          <w:sz w:val="24"/>
+          <w:szCs w:val="24"/>
+        </w:rPr>
+        <w:t>code</w:t>
+      </w:r>
+      <w:r>
+        <w:rPr>
+          <w:rFonts w:ascii="Arial" w:hAnsi="Arial" w:cs="Arial"/>
+          <w:sz w:val="24"/>
+          <w:szCs w:val="24"/>
+        </w:rPr>
+        <w:t xml:space="preserve"> where one can create the images by scripting the </w:t>
+      </w:r>
+      <w:r>
+        <w:rPr>
+          <w:rFonts w:ascii="Arial" w:hAnsi="Arial" w:cs="Arial"/>
+          <w:sz w:val="24"/>
+          <w:szCs w:val="24"/>
+        </w:rPr>
+        <w:t xml:space="preserve">Dockerfile and these images can be used to spin up multiple number of container for reproducible environments. Dockerfile simply consists of a bunch of command which will be executed in the order they were scripted and finally gives us the image where these instructions have been assembled. </w:t>
+      </w:r>
+      <w:r>
+        <w:rPr>
+          <w:rFonts w:ascii="Arial" w:hAnsi="Arial" w:cs="Arial"/>
+          <w:sz w:val="24"/>
+          <w:szCs w:val="24"/>
+        </w:rPr>
+        <w:t>Below figures give us a clear idea about how this can be achieved:</w:t>
+      </w:r>
+    </w:p>
+    <w:p>
+      <w:pPr>
+        <w:spacing w:line="480" w:lineRule="auto"/>
+        <w:rPr>
+          <w:rFonts w:ascii="Arial" w:hAnsi="Arial" w:cs="Arial"/>
+          <w:sz w:val="24"/>
+          <w:szCs w:val="24"/>
+        </w:rPr>
+      </w:pPr>
+      <w:r>
+        <w:rPr>
+          <w:noProof/>
+        </w:rPr>
+        <w:drawing>
+          <wp:inline distT="0" distB="0" distL="0" distR="0" wp14:anchorId="6008849D" wp14:editId="5AF47E04">
+            <wp:extent cx="3800475" cy="1152525"/>
+            <wp:effectExtent l="0" t="0" r="9525" b="9525"/>
+            <wp:docPr id="16" name="Picture 16"/>
+            <wp:cNvGraphicFramePr>
+              <a:graphicFrameLocks xmlns:a="http://schemas.openxmlformats.org/drawingml/2006/main" noChangeAspect="1"/>
+            </wp:cNvGraphicFramePr>
+            <a:graphic xmlns:a="http://schemas.openxmlformats.org/drawingml/2006/main">
+              <a:graphicData uri="http://schemas.openxmlformats.org/drawingml/2006/picture">
+                <pic:pic xmlns:pic="http://schemas.openxmlformats.org/drawingml/2006/picture">
+                  <pic:nvPicPr>
+                    <pic:cNvPr id="1" name=""/>
+                    <pic:cNvPicPr/>
+                  </pic:nvPicPr>
+                  <pic:blipFill>
+                    <a:blip r:embed="rId29"/>
+                    <a:stretch>
+                      <a:fillRect/>
+                    </a:stretch>
+                  </pic:blipFill>
+                  <pic:spPr>
+                    <a:xfrm>
+                      <a:off x="0" y="0"/>
+                      <a:ext cx="3800475" cy="1152525"/>
+                    </a:xfrm>
+                    <a:prstGeom prst="rect">
+                      <a:avLst/>
+                    </a:prstGeom>
+                  </pic:spPr>
+                </pic:pic>
+              </a:graphicData>
+            </a:graphic>
+          </wp:inline>
+        </w:drawing>
+      </w:r>
+    </w:p>
+    <w:p>
+      <w:pPr>
+        <w:spacing w:line="480" w:lineRule="auto"/>
+        <w:rPr>
+          <w:rFonts w:ascii="Arial" w:hAnsi="Arial" w:cs="Arial"/>
+          <w:sz w:val="24"/>
+          <w:szCs w:val="24"/>
+        </w:rPr>
+      </w:pPr>
+    </w:p>
+    <w:p>
+      <w:pPr>
+        <w:spacing w:line="480" w:lineRule="auto"/>
+        <w:rPr>
+          <w:rFonts w:ascii="Arial" w:hAnsi="Arial" w:cs="Arial"/>
+          <w:sz w:val="24"/>
+          <w:szCs w:val="24"/>
+        </w:rPr>
+      </w:pPr>
+      <w:r>
+        <w:rPr>
+          <w:noProof/>
+        </w:rPr>
+        <w:drawing>
+          <wp:inline distT="0" distB="0" distL="0" distR="0" wp14:anchorId="2EEDC1A3" wp14:editId="54141034">
+            <wp:extent cx="5943600" cy="2867025"/>
+            <wp:effectExtent l="0" t="0" r="0" b="9525"/>
+            <wp:docPr id="15" name="Picture 15"/>
+            <wp:cNvGraphicFramePr>
+              <a:graphicFrameLocks xmlns:a="http://schemas.openxmlformats.org/drawingml/2006/main" noChangeAspect="1"/>
+            </wp:cNvGraphicFramePr>
+            <a:graphic xmlns:a="http://schemas.openxmlformats.org/drawingml/2006/main">
+              <a:graphicData uri="http://schemas.openxmlformats.org/drawingml/2006/picture">
+                <pic:pic xmlns:pic="http://schemas.openxmlformats.org/drawingml/2006/picture">
+                  <pic:nvPicPr>
+                    <pic:cNvPr id="1" name=""/>
+                    <pic:cNvPicPr/>
+                  </pic:nvPicPr>
+                  <pic:blipFill>
+                    <a:blip r:embed="rId30"/>
+                    <a:stretch>
+                      <a:fillRect/>
+                    </a:stretch>
+                  </pic:blipFill>
+                  <pic:spPr>
+                    <a:xfrm>
+                      <a:off x="0" y="0"/>
+                      <a:ext cx="5943600" cy="2867025"/>
+                    </a:xfrm>
+                    <a:prstGeom prst="rect">
+                      <a:avLst/>
+                    </a:prstGeom>
+                  </pic:spPr>
+                </pic:pic>
+              </a:graphicData>
+            </a:graphic>
+          </wp:inline>
+        </w:drawing>
+      </w:r>
+    </w:p>
+    <w:p>
+      <w:pPr>
+        <w:spacing w:line="480" w:lineRule="auto"/>
+        <w:rPr>
+          <w:rFonts w:ascii="Arial" w:hAnsi="Arial" w:cs="Arial"/>
+          <w:sz w:val="24"/>
+          <w:szCs w:val="24"/>
+        </w:rPr>
+      </w:pPr>
+    </w:p>
+    <w:p>
+      <w:pPr>
+        <w:spacing w:line="480" w:lineRule="auto"/>
+        <w:rPr>
+          <w:rFonts w:ascii="Arial" w:hAnsi="Arial" w:cs="Arial"/>
+          <w:sz w:val="24"/>
+          <w:szCs w:val="24"/>
+        </w:rPr>
+      </w:pPr>
+      <w:r>
+        <w:rPr>
+          <w:noProof/>
+        </w:rPr>
+        <w:lastRenderedPageBreak/>
+        <w:drawing>
+          <wp:inline distT="0" distB="0" distL="0" distR="0" wp14:anchorId="43420D09" wp14:editId="226DA183">
+            <wp:extent cx="5943600" cy="3038475"/>
+            <wp:effectExtent l="0" t="0" r="0" b="9525"/>
+            <wp:docPr id="17" name="Picture 17"/>
+            <wp:cNvGraphicFramePr>
+              <a:graphicFrameLocks xmlns:a="http://schemas.openxmlformats.org/drawingml/2006/main" noChangeAspect="1"/>
+            </wp:cNvGraphicFramePr>
+            <a:graphic xmlns:a="http://schemas.openxmlformats.org/drawingml/2006/main">
+              <a:graphicData uri="http://schemas.openxmlformats.org/drawingml/2006/picture">
+                <pic:pic xmlns:pic="http://schemas.openxmlformats.org/drawingml/2006/picture">
+                  <pic:nvPicPr>
+                    <pic:cNvPr id="1" name=""/>
+                    <pic:cNvPicPr/>
+                  </pic:nvPicPr>
+                  <pic:blipFill>
+                    <a:blip r:embed="rId31"/>
+                    <a:stretch>
+                      <a:fillRect/>
+                    </a:stretch>
+                  </pic:blipFill>
+                  <pic:spPr>
+                    <a:xfrm>
+                      <a:off x="0" y="0"/>
+                      <a:ext cx="5943600" cy="3038475"/>
+                    </a:xfrm>
+                    <a:prstGeom prst="rect">
+                      <a:avLst/>
+                    </a:prstGeom>
+                  </pic:spPr>
+                </pic:pic>
+              </a:graphicData>
+            </a:graphic>
+          </wp:inline>
+        </w:drawing>
+      </w:r>
+    </w:p>
+    <w:p>
+      <w:pPr>
+        <w:spacing w:line="480" w:lineRule="auto"/>
+        <w:rPr>
+          <w:rFonts w:ascii="Arial" w:hAnsi="Arial" w:cs="Arial"/>
+          <w:sz w:val="24"/>
+          <w:szCs w:val="24"/>
+        </w:rPr>
+      </w:pPr>
+    </w:p>
+    <w:p>
+      <w:pPr>
+        <w:spacing w:line="480" w:lineRule="auto"/>
+        <w:rPr>
+          <w:rFonts w:ascii="Arial" w:hAnsi="Arial" w:cs="Arial"/>
+          <w:sz w:val="24"/>
+          <w:szCs w:val="24"/>
+        </w:rPr>
+      </w:pPr>
+    </w:p>
+    <w:p>
+      <w:pPr>
+        <w:spacing w:line="480" w:lineRule="auto"/>
+        <w:rPr>
+          <w:rFonts w:ascii="Arial" w:hAnsi="Arial" w:cs="Arial"/>
+          <w:sz w:val="24"/>
+          <w:szCs w:val="24"/>
+        </w:rPr>
+      </w:pPr>
+    </w:p>
+    <w:p>
+      <w:pPr>
+        <w:spacing w:line="480" w:lineRule="auto"/>
+        <w:rPr>
+          <w:rFonts w:ascii="Arial" w:hAnsi="Arial" w:cs="Arial"/>
+          <w:sz w:val="24"/>
+          <w:szCs w:val="24"/>
+        </w:rPr>
+      </w:pPr>
       <w:bookmarkStart w:id="0" w:name="_GoBack"/>
       <w:bookmarkEnd w:id="0"/>
       <w:r>
         <w:rPr>
-          <w:rFonts w:ascii="Arial" w:hAnsi="Arial" w:cs="Arial"/>
-          <w:b/>
-          <w:sz w:val="24"/>
-          <w:szCs w:val="24"/>
-        </w:rPr>
-        <w:lastRenderedPageBreak/>
-        <w:t>Macvlan Network Driver</w:t>
-      </w:r>
-    </w:p>
-    <w:p>
-      <w:pPr>
-        <w:spacing w:line="480" w:lineRule="auto"/>
-        <w:rPr>
-          <w:rFonts w:ascii="Arial" w:hAnsi="Arial" w:cs="Arial"/>
-          <w:sz w:val="24"/>
-          <w:szCs w:val="24"/>
-        </w:rPr>
-      </w:pPr>
-    </w:p>
-    <w:p>
-      <w:pPr>
-        <w:spacing w:line="480" w:lineRule="auto"/>
-        <w:rPr>
-          <w:rFonts w:ascii="Arial" w:hAnsi="Arial" w:cs="Arial"/>
-          <w:sz w:val="24"/>
-          <w:szCs w:val="24"/>
-        </w:rPr>
-      </w:pPr>
-    </w:p>
-    <w:p>
-      <w:pPr>
-        <w:spacing w:line="480" w:lineRule="auto"/>
-        <w:rPr>
-          <w:rFonts w:ascii="Arial" w:hAnsi="Arial" w:cs="Arial"/>
-          <w:b/>
-          <w:sz w:val="24"/>
-          <w:szCs w:val="24"/>
-        </w:rPr>
-      </w:pPr>
-      <w:r>
-        <w:rPr>
-          <w:rFonts w:ascii="Arial" w:hAnsi="Arial" w:cs="Arial"/>
-          <w:b/>
-          <w:sz w:val="24"/>
-          <w:szCs w:val="24"/>
-        </w:rPr>
-        <w:tab/>
-      </w:r>
-    </w:p>
-    <w:p>
-      <w:pPr>
-        <w:spacing w:line="480" w:lineRule="auto"/>
-        <w:rPr>
-          <w:rFonts w:ascii="Arial" w:hAnsi="Arial" w:cs="Arial"/>
-          <w:b/>
-          <w:sz w:val="24"/>
-          <w:szCs w:val="24"/>
-        </w:rPr>
-      </w:pPr>
-      <w:r>
-        <w:rPr>
-          <w:rFonts w:ascii="Arial" w:hAnsi="Arial" w:cs="Arial"/>
-          <w:b/>
-          <w:sz w:val="24"/>
-          <w:szCs w:val="24"/>
-        </w:rPr>
-        <w:tab/>
-      </w:r>
-    </w:p>
-    <w:p>
-      <w:pPr>
-        <w:spacing w:line="480" w:lineRule="auto"/>
-        <w:rPr>
-          <w:rFonts w:ascii="Arial" w:hAnsi="Arial" w:cs="Arial"/>
-          <w:b/>
-          <w:sz w:val="24"/>
-          <w:szCs w:val="24"/>
-        </w:rPr>
-      </w:pPr>
-      <w:r>
-        <w:rPr>
-          <w:rFonts w:ascii="Arial" w:hAnsi="Arial" w:cs="Arial"/>
-          <w:b/>
-          <w:sz w:val="24"/>
-          <w:szCs w:val="24"/>
-        </w:rPr>
-        <w:tab/>
-      </w:r>
-    </w:p>
-    <w:p>
-      <w:pPr>
-        <w:spacing w:line="480" w:lineRule="auto"/>
-        <w:rPr>
-          <w:rFonts w:ascii="Arial" w:hAnsi="Arial" w:cs="Arial"/>
-          <w:b/>
-          <w:sz w:val="24"/>
-          <w:szCs w:val="24"/>
-        </w:rPr>
-      </w:pPr>
-      <w:r>
-        <w:rPr>
-          <w:rFonts w:ascii="Arial" w:hAnsi="Arial" w:cs="Arial"/>
-          <w:b/>
-          <w:sz w:val="24"/>
-          <w:szCs w:val="24"/>
-        </w:rPr>
-        <w:tab/>
+          <w:noProof/>
+        </w:rPr>
+        <w:drawing>
+          <wp:inline distT="0" distB="0" distL="0" distR="0" wp14:anchorId="5ADFFC04" wp14:editId="1237A394">
+            <wp:extent cx="5943600" cy="2117090"/>
+            <wp:effectExtent l="0" t="0" r="0" b="0"/>
+            <wp:docPr id="18" name="Picture 18"/>
+            <wp:cNvGraphicFramePr>
+              <a:graphicFrameLocks xmlns:a="http://schemas.openxmlformats.org/drawingml/2006/main" noChangeAspect="1"/>
+            </wp:cNvGraphicFramePr>
+            <a:graphic xmlns:a="http://schemas.openxmlformats.org/drawingml/2006/main">
+              <a:graphicData uri="http://schemas.openxmlformats.org/drawingml/2006/picture">
+                <pic:pic xmlns:pic="http://schemas.openxmlformats.org/drawingml/2006/picture">
+                  <pic:nvPicPr>
+                    <pic:cNvPr id="1" name=""/>
+                    <pic:cNvPicPr/>
+                  </pic:nvPicPr>
+                  <pic:blipFill>
+                    <a:blip r:embed="rId32"/>
+                    <a:stretch>
+                      <a:fillRect/>
+                    </a:stretch>
+                  </pic:blipFill>
+                  <pic:spPr>
+                    <a:xfrm>
+                      <a:off x="0" y="0"/>
+                      <a:ext cx="5943600" cy="2117090"/>
+                    </a:xfrm>
+                    <a:prstGeom prst="rect">
+                      <a:avLst/>
+                    </a:prstGeom>
+                  </pic:spPr>
+                </pic:pic>
+              </a:graphicData>
+            </a:graphic>
+          </wp:inline>
+        </w:drawing>
       </w:r>
     </w:p>
     <w:p>
@@ -11668,6 +12680,7 @@
                 <w:sz w:val="24"/>
                 <w:szCs w:val="24"/>
               </w:rPr>
+              <w:lastRenderedPageBreak/>
               <w:t>03/10/2017</w:t>
             </w:r>
           </w:p>
@@ -13257,7 +14270,7 @@
         </w:rPr>
         <w:t xml:space="preserve"> </w:t>
       </w:r>
-      <w:hyperlink r:id="rId27" w:history="1">
+      <w:hyperlink r:id="rId33" w:history="1">
         <w:r>
           <w:rPr>
             <w:rStyle w:val="Hyperlink"/>
@@ -13325,7 +14338,7 @@
           <w:szCs w:val="24"/>
         </w:rPr>
       </w:pPr>
-      <w:hyperlink r:id="rId28" w:history="1">
+      <w:hyperlink r:id="rId34" w:history="1">
         <w:r>
           <w:rPr>
             <w:rStyle w:val="Hyperlink"/>
@@ -13546,7 +14559,7 @@
           <w:szCs w:val="24"/>
         </w:rPr>
       </w:pPr>
-      <w:hyperlink r:id="rId29" w:history="1">
+      <w:hyperlink r:id="rId35" w:history="1">
         <w:r>
           <w:rPr>
             <w:rStyle w:val="Hyperlink"/>
@@ -13569,9 +14582,9 @@
       </w:pPr>
     </w:p>
     <w:sectPr>
-      <w:headerReference w:type="default" r:id="rId30"/>
-      <w:footerReference w:type="default" r:id="rId31"/>
-      <w:headerReference w:type="first" r:id="rId32"/>
+      <w:headerReference w:type="default" r:id="rId36"/>
+      <w:footerReference w:type="default" r:id="rId37"/>
+      <w:headerReference w:type="first" r:id="rId38"/>
       <w:pgSz w:w="12240" w:h="15840"/>
       <w:pgMar w:top="1440" w:right="1440" w:bottom="1440" w:left="1440" w:header="720" w:footer="720" w:gutter="0"/>
       <w:pgNumType w:start="1"/>
@@ -13836,7 +14849,7 @@
             <w:sz w:val="24"/>
             <w:szCs w:val="24"/>
           </w:rPr>
-          <w:t>31</w:t>
+          <w:t>39</w:t>
         </w:r>
         <w:r>
           <w:rPr>
@@ -15059,7 +16072,7 @@
 </file>
 
 <file path=customXml/itemProps1.xml><?xml version="1.0" encoding="utf-8"?>
-<ds:datastoreItem xmlns:ds="http://schemas.openxmlformats.org/officeDocument/2006/customXml" ds:itemID="{02214BCA-19B6-47F2-9F03-62551FFFA1FB}">
+<ds:datastoreItem xmlns:ds="http://schemas.openxmlformats.org/officeDocument/2006/customXml" ds:itemID="{74FC708A-5BF6-4862-9B3C-56BA9932CED4}">
   <ds:schemaRefs>
     <ds:schemaRef ds:uri="http://schemas.openxmlformats.org/officeDocument/2006/bibliography"/>
   </ds:schemaRefs>

</xml_diff>

<commit_message>
added compose and environ setup
</commit_message>
<xml_diff>
--- a/SrinathReddyMeadusani_DefensePaper.docx
+++ b/SrinathReddyMeadusani_DefensePaper.docx
@@ -1018,7 +1018,23 @@
           <w:sz w:val="24"/>
           <w:szCs w:val="24"/>
         </w:rPr>
-        <w:t>. This evolution includes the Microservices architecture where the applications with large monolithic code has transformed to collections of many small services which are loosely coupled together. The evolution of microservices has changed the requirements of underlying infrastructure, technologies, and tools which were once used to manage the applications. These services improved the agility of delivering software which are portable across all the platforms and infrastructures. Previously large workloads have been processed in large servers which are provisioned by Virtual Machines. But in today’s application development environment these large applications have been divided into small applications which collectively run across a collection of commodity hardware. Containers have become handful in running these applications on the same OS as they share the same kernel and hardware.  In this paper, I will be discussing about new container technology which is Docker and I will be presenting you how th</w:t>
+        <w:t xml:space="preserve">. This evolution includes the Microservices architecture where the applications with large monolithic code has transformed </w:t>
+      </w:r>
+      <w:r>
+        <w:rPr>
+          <w:rFonts w:ascii="Arial" w:hAnsi="Arial" w:cs="Arial"/>
+          <w:sz w:val="24"/>
+          <w:szCs w:val="24"/>
+        </w:rPr>
+        <w:t>in</w:t>
+      </w:r>
+      <w:r>
+        <w:rPr>
+          <w:rFonts w:ascii="Arial" w:hAnsi="Arial" w:cs="Arial"/>
+          <w:sz w:val="24"/>
+          <w:szCs w:val="24"/>
+        </w:rPr>
+        <w:t>to collections of many small services which are loosely coupled together. The evolution of microservices has changed the requirements of underlying infrastructure, technologies, and tools which were once used to manage the applications. These services improved the agility of delivering software which are portable across all the platforms and infrastructures. Previously large workloads have been processed in large servers which are provisioned by Virtual Machines. But in today’s application development environment these large applications have been divided into small applications which collectively run across a collection of commodity hardware. Containers have become handful in running these applications on the same OS as they share the same kernel and hardware.  In this paper, I will be discussing about new container technology which is Docker and I will be presenting you how th</w:t>
       </w:r>
       <w:r>
         <w:rPr>
@@ -1107,6 +1123,15 @@
     </w:p>
     <w:p>
       <w:pPr>
+        <w:rPr>
+          <w:rFonts w:ascii="Arial" w:hAnsi="Arial" w:cs="Arial"/>
+          <w:sz w:val="24"/>
+          <w:szCs w:val="24"/>
+        </w:rPr>
+      </w:pPr>
+    </w:p>
+    <w:p>
+      <w:pPr>
         <w:ind w:left="2160" w:firstLine="720"/>
         <w:rPr>
           <w:rFonts w:ascii="Arial" w:hAnsi="Arial" w:cs="Arial"/>
@@ -1120,6 +1145,7 @@
           <w:sz w:val="24"/>
           <w:szCs w:val="24"/>
         </w:rPr>
+        <w:lastRenderedPageBreak/>
         <w:t>TABLE OF CONTENTS</w:t>
       </w:r>
     </w:p>
@@ -9121,7 +9147,7 @@
         <w:tblLook w:val="04A0" w:firstRow="1" w:lastRow="0" w:firstColumn="1" w:lastColumn="0" w:noHBand="0" w:noVBand="1"/>
       </w:tblPr>
       <w:tblGrid>
-        <w:gridCol w:w="2270"/>
+        <w:gridCol w:w="3044"/>
         <w:gridCol w:w="5152"/>
       </w:tblGrid>
       <w:tr>
@@ -9372,6 +9398,15 @@
               </w:rPr>
               <w:t>Language</w:t>
             </w:r>
+            <w:r>
+              <w:rPr>
+                <w:rFonts w:ascii="Arial" w:hAnsi="Arial" w:cs="Arial"/>
+                <w:b/>
+                <w:sz w:val="24"/>
+                <w:szCs w:val="24"/>
+              </w:rPr>
+              <w:t>s</w:t>
+            </w:r>
           </w:p>
         </w:tc>
         <w:tc>
@@ -9394,6 +9429,14 @@
                 <w:szCs w:val="24"/>
               </w:rPr>
               <w:t>HTML, CSS</w:t>
+            </w:r>
+            <w:r>
+              <w:rPr>
+                <w:rFonts w:ascii="Arial" w:hAnsi="Arial" w:cs="Arial"/>
+                <w:sz w:val="24"/>
+                <w:szCs w:val="24"/>
+              </w:rPr>
+              <w:t>, Shell Scripting</w:t>
             </w:r>
           </w:p>
         </w:tc>
@@ -9423,7 +9466,25 @@
                 <w:sz w:val="24"/>
                 <w:szCs w:val="24"/>
               </w:rPr>
-              <w:t>Web Server</w:t>
+              <w:t>Web</w:t>
+            </w:r>
+            <w:r>
+              <w:rPr>
+                <w:rFonts w:ascii="Arial" w:hAnsi="Arial" w:cs="Arial"/>
+                <w:b/>
+                <w:sz w:val="24"/>
+                <w:szCs w:val="24"/>
+              </w:rPr>
+              <w:t xml:space="preserve"> / Application</w:t>
+            </w:r>
+            <w:r>
+              <w:rPr>
+                <w:rFonts w:ascii="Arial" w:hAnsi="Arial" w:cs="Arial"/>
+                <w:b/>
+                <w:sz w:val="24"/>
+                <w:szCs w:val="24"/>
+              </w:rPr>
+              <w:t xml:space="preserve"> Server</w:t>
             </w:r>
           </w:p>
         </w:tc>
@@ -9446,7 +9507,15 @@
                 <w:sz w:val="24"/>
                 <w:szCs w:val="24"/>
               </w:rPr>
-              <w:t xml:space="preserve">Apache 2 </w:t>
+              <w:t>Apache</w:t>
+            </w:r>
+            <w:r>
+              <w:rPr>
+                <w:rFonts w:ascii="Arial" w:hAnsi="Arial" w:cs="Arial"/>
+                <w:sz w:val="24"/>
+                <w:szCs w:val="24"/>
+              </w:rPr>
+              <w:t>, Nginx</w:t>
             </w:r>
           </w:p>
         </w:tc>
@@ -12423,16 +12492,497 @@
         </w:rPr>
         <w:tab/>
       </w:r>
+      <w:r>
+        <w:rPr>
+          <w:rFonts w:ascii="Arial" w:hAnsi="Arial" w:cs="Arial"/>
+        </w:rPr>
+        <w:t xml:space="preserve">When your application needs more than one </w:t>
+      </w:r>
+      <w:r>
+        <w:rPr>
+          <w:rFonts w:ascii="Arial" w:hAnsi="Arial" w:cs="Arial"/>
+        </w:rPr>
+        <w:t xml:space="preserve">container which are isolated Docker compose would come in handy in building, running, and connecting those containers and entire setup can be done on single host. Docker compose is very useful in Dev and QA environments which reduces the overhead of maintaining and monitoring the infrastructure.  One can easily spin up a development environment on his/her local desktop by using docker-compose.yml file and this can be shared on the source control repositories with the other team members contributing to it and leveraging the rapid creation of an environment without installing any tools locally. </w:t>
+      </w:r>
+    </w:p>
+    <w:p>
+      <w:pPr>
+        <w:spacing w:line="480" w:lineRule="auto"/>
+        <w:rPr>
+          <w:rFonts w:ascii="Arial" w:hAnsi="Arial" w:cs="Arial"/>
+        </w:rPr>
+      </w:pPr>
+      <w:r>
+        <w:rPr>
+          <w:rFonts w:ascii="Arial" w:hAnsi="Arial" w:cs="Arial"/>
+        </w:rPr>
+        <w:tab/>
+      </w:r>
+      <w:r>
+        <w:rPr>
+          <w:rFonts w:ascii="Arial" w:hAnsi="Arial" w:cs="Arial"/>
+        </w:rPr>
+        <w:t xml:space="preserve">Docker-compose.yml contains the instructions which are written in YAML (Yet Another Markup Language or YAML Ain’t Markup Language) to spin up our Dev / QA environments. Compose tool is such powerful that it can manage the whole application lifecycle such as starting and stopping the services, building the services, running a command against your </w:t>
+      </w:r>
+      <w:r>
+        <w:rPr>
+          <w:rFonts w:ascii="Arial" w:hAnsi="Arial" w:cs="Arial"/>
+        </w:rPr>
+        <w:lastRenderedPageBreak/>
+        <w:t>service,</w:t>
+      </w:r>
+      <w:r>
+        <w:rPr>
+          <w:rFonts w:ascii="Arial" w:hAnsi="Arial" w:cs="Arial"/>
+        </w:rPr>
+        <w:t xml:space="preserve"> and monitoring your service logs.</w:t>
+      </w:r>
+      <w:r>
+        <w:rPr>
+          <w:rFonts w:ascii="Arial" w:hAnsi="Arial" w:cs="Arial"/>
+        </w:rPr>
+        <w:t xml:space="preserve"> Implementation of the docker compose has been explained in the upcoming sections which would explicitly describes it core features.</w:t>
+      </w:r>
+    </w:p>
+    <w:p>
+      <w:pPr>
+        <w:spacing w:line="480" w:lineRule="auto"/>
+        <w:rPr>
+          <w:rFonts w:ascii="Arial" w:hAnsi="Arial" w:cs="Arial"/>
+          <w:u w:val="single"/>
+        </w:rPr>
+      </w:pPr>
+    </w:p>
+    <w:p>
+      <w:pPr>
+        <w:spacing w:line="480" w:lineRule="auto"/>
+        <w:rPr>
+          <w:rFonts w:ascii="Arial" w:hAnsi="Arial" w:cs="Arial"/>
+          <w:u w:val="single"/>
+        </w:rPr>
+      </w:pPr>
+      <w:r>
+        <w:rPr>
+          <w:rFonts w:ascii="Arial" w:hAnsi="Arial" w:cs="Arial"/>
+          <w:u w:val="single"/>
+        </w:rPr>
+        <w:t>Setting Up the Environment and running containerized applications</w:t>
+      </w:r>
+    </w:p>
+    <w:p>
+      <w:pPr>
+        <w:spacing w:line="480" w:lineRule="auto"/>
+        <w:rPr>
+          <w:rFonts w:ascii="Arial" w:hAnsi="Arial" w:cs="Arial"/>
+        </w:rPr>
+      </w:pPr>
+      <w:r>
+        <w:rPr>
+          <w:rFonts w:ascii="Arial" w:hAnsi="Arial" w:cs="Arial"/>
+        </w:rPr>
+        <w:tab/>
+        <w:t xml:space="preserve">For implementing this project, we will be using Linux based virtual machines which are hosted on Amazon web services(AWS) with 1 core, 2GB RAM and 20GB disk space. </w:t>
+      </w:r>
+      <w:proofErr w:type="gramStart"/>
+      <w:r>
+        <w:rPr>
+          <w:rFonts w:ascii="Arial" w:hAnsi="Arial" w:cs="Arial"/>
+        </w:rPr>
+        <w:t xml:space="preserve">First of </w:t>
+      </w:r>
+      <w:r>
+        <w:rPr>
+          <w:rFonts w:ascii="Arial" w:hAnsi="Arial" w:cs="Arial"/>
+        </w:rPr>
+        <w:t>all</w:t>
+      </w:r>
+      <w:proofErr w:type="gramEnd"/>
+      <w:r>
+        <w:rPr>
+          <w:rFonts w:ascii="Arial" w:hAnsi="Arial" w:cs="Arial"/>
+        </w:rPr>
+        <w:t>,</w:t>
+      </w:r>
+      <w:r>
+        <w:rPr>
+          <w:rFonts w:ascii="Arial" w:hAnsi="Arial" w:cs="Arial"/>
+        </w:rPr>
+        <w:t xml:space="preserve"> we need to install the docker engine on all these host machines using CLI which has been depicted in the following figures:</w:t>
+      </w:r>
+    </w:p>
+    <w:p>
+      <w:pPr>
+        <w:spacing w:line="480" w:lineRule="auto"/>
+        <w:rPr>
+          <w:rFonts w:ascii="Arial" w:hAnsi="Arial" w:cs="Arial"/>
+        </w:rPr>
+      </w:pPr>
+      <w:r>
+        <w:rPr>
+          <w:noProof/>
+        </w:rPr>
+        <w:drawing>
+          <wp:inline distT="0" distB="0" distL="0" distR="0" wp14:anchorId="1D1E6CE6" wp14:editId="55DAB536">
+            <wp:extent cx="5943600" cy="1724025"/>
+            <wp:effectExtent l="0" t="0" r="0" b="9525"/>
+            <wp:docPr id="14" name="Picture 14"/>
+            <wp:cNvGraphicFramePr>
+              <a:graphicFrameLocks xmlns:a="http://schemas.openxmlformats.org/drawingml/2006/main" noChangeAspect="1"/>
+            </wp:cNvGraphicFramePr>
+            <a:graphic xmlns:a="http://schemas.openxmlformats.org/drawingml/2006/main">
+              <a:graphicData uri="http://schemas.openxmlformats.org/drawingml/2006/picture">
+                <pic:pic xmlns:pic="http://schemas.openxmlformats.org/drawingml/2006/picture">
+                  <pic:nvPicPr>
+                    <pic:cNvPr id="1" name=""/>
+                    <pic:cNvPicPr/>
+                  </pic:nvPicPr>
+                  <pic:blipFill>
+                    <a:blip r:embed="rId34"/>
+                    <a:stretch>
+                      <a:fillRect/>
+                    </a:stretch>
+                  </pic:blipFill>
+                  <pic:spPr>
+                    <a:xfrm>
+                      <a:off x="0" y="0"/>
+                      <a:ext cx="5943600" cy="1724025"/>
+                    </a:xfrm>
+                    <a:prstGeom prst="rect">
+                      <a:avLst/>
+                    </a:prstGeom>
+                  </pic:spPr>
+                </pic:pic>
+              </a:graphicData>
+            </a:graphic>
+          </wp:inline>
+        </w:drawing>
+      </w:r>
+    </w:p>
+    <w:p>
+      <w:pPr>
+        <w:spacing w:line="480" w:lineRule="auto"/>
+        <w:rPr>
+          <w:rFonts w:ascii="Arial" w:hAnsi="Arial" w:cs="Arial"/>
+        </w:rPr>
+      </w:pPr>
+      <w:r>
+        <w:rPr>
+          <w:rFonts w:ascii="Arial" w:hAnsi="Arial" w:cs="Arial"/>
+        </w:rPr>
+        <w:t xml:space="preserve"> </w:t>
+      </w:r>
+    </w:p>
+    <w:p>
+      <w:pPr>
+        <w:spacing w:line="480" w:lineRule="auto"/>
+        <w:rPr>
+          <w:rFonts w:ascii="Arial" w:hAnsi="Arial" w:cs="Arial"/>
+        </w:rPr>
+      </w:pPr>
+      <w:r>
+        <w:rPr>
+          <w:noProof/>
+        </w:rPr>
+        <w:drawing>
+          <wp:inline distT="0" distB="0" distL="0" distR="0" wp14:anchorId="3884F672" wp14:editId="1A2A5D03">
+            <wp:extent cx="5943600" cy="1971675"/>
+            <wp:effectExtent l="0" t="0" r="0" b="9525"/>
+            <wp:docPr id="19" name="Picture 19"/>
+            <wp:cNvGraphicFramePr>
+              <a:graphicFrameLocks xmlns:a="http://schemas.openxmlformats.org/drawingml/2006/main" noChangeAspect="1"/>
+            </wp:cNvGraphicFramePr>
+            <a:graphic xmlns:a="http://schemas.openxmlformats.org/drawingml/2006/main">
+              <a:graphicData uri="http://schemas.openxmlformats.org/drawingml/2006/picture">
+                <pic:pic xmlns:pic="http://schemas.openxmlformats.org/drawingml/2006/picture">
+                  <pic:nvPicPr>
+                    <pic:cNvPr id="1" name=""/>
+                    <pic:cNvPicPr/>
+                  </pic:nvPicPr>
+                  <pic:blipFill>
+                    <a:blip r:embed="rId35"/>
+                    <a:stretch>
+                      <a:fillRect/>
+                    </a:stretch>
+                  </pic:blipFill>
+                  <pic:spPr>
+                    <a:xfrm>
+                      <a:off x="0" y="0"/>
+                      <a:ext cx="5943600" cy="1971675"/>
+                    </a:xfrm>
+                    <a:prstGeom prst="rect">
+                      <a:avLst/>
+                    </a:prstGeom>
+                  </pic:spPr>
+                </pic:pic>
+              </a:graphicData>
+            </a:graphic>
+          </wp:inline>
+        </w:drawing>
+      </w:r>
+    </w:p>
+    <w:p>
+      <w:pPr>
+        <w:spacing w:line="480" w:lineRule="auto"/>
+        <w:rPr>
+          <w:rFonts w:ascii="Arial" w:hAnsi="Arial" w:cs="Arial"/>
+        </w:rPr>
+      </w:pPr>
+    </w:p>
+    <w:p>
+      <w:pPr>
+        <w:spacing w:line="480" w:lineRule="auto"/>
+        <w:rPr>
+          <w:rFonts w:ascii="Arial" w:hAnsi="Arial" w:cs="Arial"/>
+          <w:i/>
+        </w:rPr>
+      </w:pPr>
+      <w:r>
+        <w:rPr>
+          <w:rFonts w:ascii="Arial" w:hAnsi="Arial" w:cs="Arial"/>
+        </w:rPr>
+        <w:lastRenderedPageBreak/>
+        <w:t xml:space="preserve">Here we are following three steps in installing the docker engine, first we need to install few packages such as yum-utils, </w:t>
+      </w:r>
+      <w:r>
+        <w:rPr>
+          <w:rFonts w:ascii="Arial" w:hAnsi="Arial" w:cs="Arial"/>
+        </w:rPr>
+        <w:t>device-mapper-persistent-data</w:t>
+      </w:r>
+      <w:r>
+        <w:rPr>
+          <w:rFonts w:ascii="Arial" w:hAnsi="Arial" w:cs="Arial"/>
+        </w:rPr>
+        <w:t xml:space="preserve"> and lvm2. Second, we need to setup stable repository by yum-config-manager which comes from yum-utils package and then add the docker repo. Finally install the </w:t>
+      </w:r>
+      <w:r>
+        <w:rPr>
+          <w:rFonts w:ascii="Arial" w:hAnsi="Arial" w:cs="Arial"/>
+        </w:rPr>
+        <w:t xml:space="preserve">docker engine on the host machine using yum install where yum is the package manager for Redhat based Linux machines and start the docker engine using systemctl command. </w:t>
+      </w:r>
+      <w:r>
+        <w:rPr>
+          <w:rFonts w:ascii="Arial" w:hAnsi="Arial" w:cs="Arial"/>
+        </w:rPr>
+        <w:t>To check the version of docker engine installed on your host machine use “</w:t>
+      </w:r>
+      <w:r>
+        <w:rPr>
+          <w:rFonts w:ascii="Arial" w:hAnsi="Arial" w:cs="Arial"/>
+          <w:i/>
+        </w:rPr>
+        <w:t>docker -v</w:t>
+      </w:r>
+      <w:r>
+        <w:rPr>
+          <w:rFonts w:ascii="Arial" w:hAnsi="Arial" w:cs="Arial"/>
+        </w:rPr>
+        <w:t>” and t</w:t>
+      </w:r>
+      <w:r>
+        <w:rPr>
+          <w:rFonts w:ascii="Arial" w:hAnsi="Arial" w:cs="Arial"/>
+        </w:rPr>
+        <w:t xml:space="preserve">o check </w:t>
+      </w:r>
+      <w:r>
+        <w:rPr>
+          <w:rFonts w:ascii="Arial" w:hAnsi="Arial" w:cs="Arial"/>
+        </w:rPr>
+        <w:t>if docker engine has started on your host machine use “</w:t>
+      </w:r>
+      <w:r>
+        <w:rPr>
+          <w:rFonts w:ascii="Arial" w:hAnsi="Arial" w:cs="Arial"/>
+          <w:i/>
+        </w:rPr>
+        <w:t>systemctl status docker”.</w:t>
+      </w:r>
+      <w:r>
+        <w:rPr>
+          <w:rFonts w:ascii="Arial" w:hAnsi="Arial" w:cs="Arial"/>
+          <w:i/>
+        </w:rPr>
+        <w:t xml:space="preserve"> </w:t>
+      </w:r>
+    </w:p>
+    <w:p>
+      <w:pPr>
+        <w:spacing w:line="480" w:lineRule="auto"/>
+        <w:rPr>
+          <w:rFonts w:ascii="Arial" w:hAnsi="Arial" w:cs="Arial"/>
+        </w:rPr>
+      </w:pPr>
+      <w:r>
+        <w:rPr>
+          <w:noProof/>
+        </w:rPr>
+        <w:drawing>
+          <wp:inline distT="0" distB="0" distL="0" distR="0" wp14:anchorId="70D3C677" wp14:editId="6DC89BBD">
+            <wp:extent cx="5943600" cy="1471930"/>
+            <wp:effectExtent l="0" t="0" r="0" b="0"/>
+            <wp:docPr id="20" name="Picture 20"/>
+            <wp:cNvGraphicFramePr>
+              <a:graphicFrameLocks xmlns:a="http://schemas.openxmlformats.org/drawingml/2006/main" noChangeAspect="1"/>
+            </wp:cNvGraphicFramePr>
+            <a:graphic xmlns:a="http://schemas.openxmlformats.org/drawingml/2006/main">
+              <a:graphicData uri="http://schemas.openxmlformats.org/drawingml/2006/picture">
+                <pic:pic xmlns:pic="http://schemas.openxmlformats.org/drawingml/2006/picture">
+                  <pic:nvPicPr>
+                    <pic:cNvPr id="1" name=""/>
+                    <pic:cNvPicPr/>
+                  </pic:nvPicPr>
+                  <pic:blipFill>
+                    <a:blip r:embed="rId36"/>
+                    <a:stretch>
+                      <a:fillRect/>
+                    </a:stretch>
+                  </pic:blipFill>
+                  <pic:spPr>
+                    <a:xfrm>
+                      <a:off x="0" y="0"/>
+                      <a:ext cx="5943600" cy="1471930"/>
+                    </a:xfrm>
+                    <a:prstGeom prst="rect">
+                      <a:avLst/>
+                    </a:prstGeom>
+                  </pic:spPr>
+                </pic:pic>
+              </a:graphicData>
+            </a:graphic>
+          </wp:inline>
+        </w:drawing>
+      </w:r>
+    </w:p>
+    <w:p>
+      <w:pPr>
+        <w:spacing w:line="480" w:lineRule="auto"/>
+        <w:rPr>
+          <w:rFonts w:ascii="Arial" w:hAnsi="Arial" w:cs="Arial"/>
+        </w:rPr>
+      </w:pPr>
+    </w:p>
+    <w:p>
+      <w:pPr>
+        <w:spacing w:line="480" w:lineRule="auto"/>
+        <w:rPr>
+          <w:rFonts w:ascii="Arial" w:hAnsi="Arial" w:cs="Arial"/>
+          <w:i/>
+        </w:rPr>
+      </w:pPr>
+      <w:r>
+        <w:rPr>
+          <w:rFonts w:ascii="Arial" w:hAnsi="Arial" w:cs="Arial"/>
+        </w:rPr>
+        <w:t>As carrying the activities on Linux machines without using the root user is considered as industry’s best practice, o</w:t>
+      </w:r>
+      <w:r>
+        <w:rPr>
+          <w:rFonts w:ascii="Arial" w:hAnsi="Arial" w:cs="Arial"/>
+        </w:rPr>
+        <w:t xml:space="preserve">ne need not to be a root or sudo user to run docker commands </w:t>
+      </w:r>
+      <w:r>
+        <w:rPr>
+          <w:rFonts w:ascii="Arial" w:hAnsi="Arial" w:cs="Arial"/>
+        </w:rPr>
+        <w:t xml:space="preserve">and </w:t>
+      </w:r>
+      <w:r>
+        <w:rPr>
+          <w:rFonts w:ascii="Arial" w:hAnsi="Arial" w:cs="Arial"/>
+        </w:rPr>
+        <w:t>to achieve this add user name to docker group using the following command</w:t>
+      </w:r>
+      <w:r>
+        <w:rPr>
+          <w:rFonts w:ascii="Arial" w:hAnsi="Arial" w:cs="Arial"/>
+        </w:rPr>
+        <w:t xml:space="preserve"> ‘</w:t>
+      </w:r>
+      <w:r>
+        <w:rPr>
+          <w:rFonts w:ascii="Arial" w:hAnsi="Arial" w:cs="Arial"/>
+          <w:i/>
+        </w:rPr>
+        <w:t>usermod -</w:t>
+      </w:r>
+      <w:proofErr w:type="spellStart"/>
+      <w:r>
+        <w:rPr>
+          <w:rFonts w:ascii="Arial" w:hAnsi="Arial" w:cs="Arial"/>
+          <w:i/>
+        </w:rPr>
+        <w:t>aG</w:t>
+      </w:r>
+      <w:proofErr w:type="spellEnd"/>
+      <w:r>
+        <w:rPr>
+          <w:rFonts w:ascii="Arial" w:hAnsi="Arial" w:cs="Arial"/>
+          <w:i/>
+        </w:rPr>
+        <w:t xml:space="preserve"> docker &lt;user_name&gt;’.</w:t>
+      </w:r>
+    </w:p>
+    <w:p>
+      <w:pPr>
+        <w:spacing w:line="480" w:lineRule="auto"/>
+        <w:rPr>
+          <w:rFonts w:ascii="Arial" w:hAnsi="Arial" w:cs="Arial"/>
+          <w:u w:val="single"/>
+        </w:rPr>
+      </w:pPr>
+      <w:r>
+        <w:rPr>
+          <w:rFonts w:ascii="Arial" w:hAnsi="Arial" w:cs="Arial"/>
+          <w:u w:val="single"/>
+        </w:rPr>
+        <w:t xml:space="preserve">Spinning up </w:t>
+      </w:r>
+      <w:r>
+        <w:rPr>
+          <w:rFonts w:ascii="Arial" w:hAnsi="Arial" w:cs="Arial"/>
+          <w:u w:val="single"/>
+        </w:rPr>
+        <w:t xml:space="preserve">an </w:t>
+      </w:r>
       <w:bookmarkStart w:id="0" w:name="_GoBack"/>
       <w:bookmarkEnd w:id="0"/>
-    </w:p>
-    <w:p>
-      <w:pPr>
-        <w:spacing w:line="480" w:lineRule="auto"/>
-        <w:rPr>
-          <w:rFonts w:ascii="Arial" w:hAnsi="Arial" w:cs="Arial"/>
-        </w:rPr>
-      </w:pPr>
+      <w:r>
+        <w:rPr>
+          <w:rFonts w:ascii="Arial" w:hAnsi="Arial" w:cs="Arial"/>
+          <w:u w:val="single"/>
+        </w:rPr>
+        <w:t>apache-based web container and exposing it to outside world</w:t>
+      </w:r>
+    </w:p>
+    <w:p>
+      <w:pPr>
+        <w:spacing w:line="480" w:lineRule="auto"/>
+        <w:rPr>
+          <w:rFonts w:ascii="Arial" w:hAnsi="Arial" w:cs="Arial"/>
+        </w:rPr>
+      </w:pPr>
+      <w:r>
+        <w:rPr>
+          <w:rFonts w:ascii="Arial" w:hAnsi="Arial" w:cs="Arial"/>
+        </w:rPr>
+        <w:tab/>
+        <w:t xml:space="preserve">After installing the docker engine successfully we will be </w:t>
+      </w:r>
+      <w:r>
+        <w:rPr>
+          <w:rFonts w:ascii="Arial" w:hAnsi="Arial" w:cs="Arial"/>
+        </w:rPr>
+        <w:t>spinning up an apache-based web container and deploy our website in that container which can be accessed by the outside world. Here we will be creating a Dockerfile which consists of all the instructions which are needed to host our website on apache web server which is running inside our container.</w:t>
+      </w:r>
+      <w:r>
+        <w:rPr>
+          <w:rFonts w:ascii="Arial" w:hAnsi="Arial" w:cs="Arial"/>
+        </w:rPr>
+        <w:t xml:space="preserve"> Before that we need to build our website and it should be ready to get deployed in our container.</w:t>
+      </w:r>
     </w:p>
     <w:p>
       <w:pPr>
@@ -12853,6 +13403,7 @@
                 <w:sz w:val="24"/>
                 <w:szCs w:val="24"/>
               </w:rPr>
+              <w:lastRenderedPageBreak/>
               <w:t>02/12/2017</w:t>
             </w:r>
           </w:p>
@@ -13669,16 +14220,7 @@
                 <w:sz w:val="24"/>
                 <w:szCs w:val="24"/>
               </w:rPr>
-              <w:t xml:space="preserve">Analyzing the performance in both VMs and </w:t>
-            </w:r>
-            <w:r>
-              <w:rPr>
-                <w:rFonts w:ascii="Arial" w:hAnsi="Arial" w:cs="Arial"/>
-                <w:sz w:val="24"/>
-                <w:szCs w:val="24"/>
-              </w:rPr>
-              <w:lastRenderedPageBreak/>
-              <w:t>containers</w:t>
+              <w:t>Analyzing the performance in both VMs and containers</w:t>
             </w:r>
           </w:p>
         </w:tc>
@@ -13701,7 +14243,6 @@
                 <w:sz w:val="24"/>
                 <w:szCs w:val="24"/>
               </w:rPr>
-              <w:lastRenderedPageBreak/>
               <w:t>09</w:t>
             </w:r>
           </w:p>
@@ -14640,7 +15181,7 @@
         </w:rPr>
         <w:t xml:space="preserve"> </w:t>
       </w:r>
-      <w:hyperlink r:id="rId34" w:history="1">
+      <w:hyperlink r:id="rId37" w:history="1">
         <w:r>
           <w:rPr>
             <w:rStyle w:val="Hyperlink"/>
@@ -14708,7 +15249,7 @@
           <w:szCs w:val="24"/>
         </w:rPr>
       </w:pPr>
-      <w:hyperlink r:id="rId35" w:history="1">
+      <w:hyperlink r:id="rId38" w:history="1">
         <w:r>
           <w:rPr>
             <w:rStyle w:val="Hyperlink"/>
@@ -14820,6 +15361,7 @@
         <w:id w:val="1975256774"/>
         <w:bibliography/>
       </w:sdtPr>
+      <w:sdtEndPr/>
       <w:sdtContent>
         <w:p>
           <w:pPr>
@@ -14929,7 +15471,7 @@
           <w:szCs w:val="24"/>
         </w:rPr>
       </w:pPr>
-      <w:hyperlink r:id="rId36" w:history="1">
+      <w:hyperlink r:id="rId39" w:history="1">
         <w:r>
           <w:rPr>
             <w:rStyle w:val="Hyperlink"/>
@@ -14952,9 +15494,9 @@
       </w:pPr>
     </w:p>
     <w:sectPr>
-      <w:headerReference w:type="default" r:id="rId37"/>
-      <w:footerReference w:type="default" r:id="rId38"/>
-      <w:headerReference w:type="first" r:id="rId39"/>
+      <w:headerReference w:type="default" r:id="rId40"/>
+      <w:footerReference w:type="default" r:id="rId41"/>
+      <w:headerReference w:type="first" r:id="rId42"/>
       <w:pgSz w:w="12240" w:h="15840"/>
       <w:pgMar w:top="1440" w:right="1440" w:bottom="1440" w:left="1440" w:header="720" w:footer="720" w:gutter="0"/>
       <w:pgNumType w:start="1"/>
@@ -15016,6 +15558,7 @@
         <w:docPartUnique/>
       </w:docPartObj>
     </w:sdtPr>
+    <w:sdtEndPr/>
     <w:sdtContent>
       <w:p>
         <w:pPr>
@@ -15245,6 +15788,7 @@
         <w:docPartUnique/>
       </w:docPartObj>
     </w:sdtPr>
+    <w:sdtEndPr/>
     <w:sdtContent>
       <w:p>
         <w:pPr>
@@ -16442,7 +16986,7 @@
 </file>
 
 <file path=customXml/itemProps1.xml><?xml version="1.0" encoding="utf-8"?>
-<ds:datastoreItem xmlns:ds="http://schemas.openxmlformats.org/officeDocument/2006/customXml" ds:itemID="{696BE58F-9228-45ED-8C44-FC5C334B3A29}">
+<ds:datastoreItem xmlns:ds="http://schemas.openxmlformats.org/officeDocument/2006/customXml" ds:itemID="{1CAC98EF-4B12-4BE2-9D54-52E1AA094C9C}">
   <ds:schemaRefs>
     <ds:schemaRef ds:uri="http://schemas.openxmlformats.org/officeDocument/2006/bibliography"/>
   </ds:schemaRefs>

</xml_diff>